<commit_message>
[Modified]: Chỉnh sửa Achievement
</commit_message>
<xml_diff>
--- a/ToDoApp-Doc/Document/Diagram/Thiết Kế Phần Mềm/Thiết Kế Xử Lý/Achievement/Achievement.docx
+++ b/ToDoApp-Doc/Document/Diagram/Thiết Kế Phần Mềm/Thiết Kế Xử Lý/Achievement/Achievement.docx
@@ -3169,6 +3169,944 @@
         <w:tblLook w:val="04A0" w:firstRow="1" w:lastRow="0" w:firstColumn="1" w:lastColumn="0" w:noHBand="0" w:noVBand="1"/>
       </w:tblPr>
       <w:tblGrid>
+        <w:gridCol w:w="568"/>
+        <w:gridCol w:w="2782"/>
+        <w:gridCol w:w="1432"/>
+        <w:gridCol w:w="1153"/>
+        <w:gridCol w:w="1440"/>
+        <w:gridCol w:w="1975"/>
+      </w:tblGrid>
+      <w:tr>
+        <w:trPr>
+          <w:trHeight w:val="547"/>
+        </w:trPr>
+        <w:tc>
+          <w:tcPr>
+            <w:tcW w:w="9350" w:type="dxa"/>
+            <w:gridSpan w:val="6"/>
+          </w:tcPr>
+          <w:p>
+            <w:pPr>
+              <w:jc w:val="center"/>
+              <w:rPr>
+                <w:b/>
+                <w:bCs/>
+                <w:sz w:val="28"/>
+                <w:szCs w:val="28"/>
+                <w:lang w:val="vi-VN"/>
+              </w:rPr>
+            </w:pPr>
+            <w:r>
+              <w:rPr>
+                <w:b/>
+                <w:bCs/>
+                <w:sz w:val="28"/>
+                <w:szCs w:val="28"/>
+                <w:lang w:val="vi-VN"/>
+              </w:rPr>
+              <w:t xml:space="preserve">Danh Sách Các Thuộc Tính Kiểu Dữ Liệu </w:t>
+            </w:r>
+            <w:r>
+              <w:rPr>
+                <w:b/>
+                <w:bCs/>
+                <w:sz w:val="28"/>
+                <w:szCs w:val="28"/>
+                <w:lang w:val="vi-VN"/>
+              </w:rPr>
+              <w:t>Double</w:t>
+            </w:r>
+          </w:p>
+        </w:tc>
+      </w:tr>
+      <w:tr>
+        <w:tc>
+          <w:tcPr>
+            <w:tcW w:w="568" w:type="dxa"/>
+          </w:tcPr>
+          <w:p>
+            <w:pPr>
+              <w:jc w:val="center"/>
+              <w:rPr>
+                <w:b/>
+                <w:bCs/>
+                <w:sz w:val="24"/>
+                <w:szCs w:val="24"/>
+                <w:lang w:val="vi-VN"/>
+              </w:rPr>
+            </w:pPr>
+            <w:r>
+              <w:rPr>
+                <w:b/>
+                <w:bCs/>
+                <w:sz w:val="24"/>
+                <w:szCs w:val="24"/>
+                <w:lang w:val="vi-VN"/>
+              </w:rPr>
+              <w:t>STT</w:t>
+            </w:r>
+          </w:p>
+        </w:tc>
+        <w:tc>
+          <w:tcPr>
+            <w:tcW w:w="2782" w:type="dxa"/>
+          </w:tcPr>
+          <w:p>
+            <w:pPr>
+              <w:jc w:val="center"/>
+              <w:rPr>
+                <w:b/>
+                <w:bCs/>
+                <w:sz w:val="24"/>
+                <w:szCs w:val="24"/>
+                <w:lang w:val="vi-VN"/>
+              </w:rPr>
+            </w:pPr>
+            <w:r>
+              <w:rPr>
+                <w:b/>
+                <w:bCs/>
+                <w:sz w:val="24"/>
+                <w:szCs w:val="24"/>
+                <w:lang w:val="vi-VN"/>
+              </w:rPr>
+              <w:t>Thuộc Tính</w:t>
+            </w:r>
+          </w:p>
+        </w:tc>
+        <w:tc>
+          <w:tcPr>
+            <w:tcW w:w="1432" w:type="dxa"/>
+          </w:tcPr>
+          <w:p>
+            <w:pPr>
+              <w:jc w:val="center"/>
+              <w:rPr>
+                <w:b/>
+                <w:bCs/>
+                <w:sz w:val="24"/>
+                <w:szCs w:val="24"/>
+                <w:lang w:val="vi-VN"/>
+              </w:rPr>
+            </w:pPr>
+            <w:r>
+              <w:rPr>
+                <w:b/>
+                <w:bCs/>
+                <w:sz w:val="24"/>
+                <w:szCs w:val="24"/>
+                <w:lang w:val="vi-VN"/>
+              </w:rPr>
+              <w:t>Kiểu</w:t>
+            </w:r>
+          </w:p>
+        </w:tc>
+        <w:tc>
+          <w:tcPr>
+            <w:tcW w:w="1153" w:type="dxa"/>
+          </w:tcPr>
+          <w:p>
+            <w:pPr>
+              <w:jc w:val="center"/>
+              <w:rPr>
+                <w:b/>
+                <w:bCs/>
+                <w:sz w:val="24"/>
+                <w:szCs w:val="24"/>
+                <w:lang w:val="vi-VN"/>
+              </w:rPr>
+            </w:pPr>
+            <w:r>
+              <w:rPr>
+                <w:b/>
+                <w:bCs/>
+                <w:sz w:val="24"/>
+                <w:szCs w:val="24"/>
+                <w:lang w:val="vi-VN"/>
+              </w:rPr>
+              <w:t>Ràng Buộc</w:t>
+            </w:r>
+          </w:p>
+        </w:tc>
+        <w:tc>
+          <w:tcPr>
+            <w:tcW w:w="1440" w:type="dxa"/>
+          </w:tcPr>
+          <w:p>
+            <w:pPr>
+              <w:jc w:val="center"/>
+              <w:rPr>
+                <w:b/>
+                <w:bCs/>
+                <w:sz w:val="24"/>
+                <w:szCs w:val="24"/>
+                <w:lang w:val="vi-VN"/>
+              </w:rPr>
+            </w:pPr>
+            <w:r>
+              <w:rPr>
+                <w:b/>
+                <w:bCs/>
+                <w:sz w:val="24"/>
+                <w:szCs w:val="24"/>
+                <w:lang w:val="vi-VN"/>
+              </w:rPr>
+              <w:t>Giá Trị Khởi Động</w:t>
+            </w:r>
+          </w:p>
+        </w:tc>
+        <w:tc>
+          <w:tcPr>
+            <w:tcW w:w="1975" w:type="dxa"/>
+          </w:tcPr>
+          <w:p>
+            <w:pPr>
+              <w:jc w:val="center"/>
+              <w:rPr>
+                <w:b/>
+                <w:bCs/>
+                <w:sz w:val="24"/>
+                <w:szCs w:val="24"/>
+                <w:lang w:val="vi-VN"/>
+              </w:rPr>
+            </w:pPr>
+            <w:r>
+              <w:rPr>
+                <w:b/>
+                <w:bCs/>
+                <w:sz w:val="24"/>
+                <w:szCs w:val="24"/>
+                <w:lang w:val="vi-VN"/>
+              </w:rPr>
+              <w:t>Ghi Chú</w:t>
+            </w:r>
+          </w:p>
+        </w:tc>
+      </w:tr>
+      <w:tr>
+        <w:tc>
+          <w:tcPr>
+            <w:tcW w:w="568" w:type="dxa"/>
+          </w:tcPr>
+          <w:p>
+            <w:pPr>
+              <w:jc w:val="center"/>
+              <w:rPr>
+                <w:sz w:val="24"/>
+                <w:szCs w:val="24"/>
+                <w:lang w:val="vi-VN"/>
+              </w:rPr>
+            </w:pPr>
+            <w:r>
+              <w:rPr>
+                <w:sz w:val="24"/>
+                <w:szCs w:val="24"/>
+                <w:lang w:val="vi-VN"/>
+              </w:rPr>
+              <w:t>1</w:t>
+            </w:r>
+          </w:p>
+        </w:tc>
+        <w:tc>
+          <w:tcPr>
+            <w:tcW w:w="2782" w:type="dxa"/>
+          </w:tcPr>
+          <w:p>
+            <w:pPr>
+              <w:jc w:val="center"/>
+              <w:rPr>
+                <w:sz w:val="24"/>
+                <w:szCs w:val="24"/>
+                <w:lang w:val="vi-VN"/>
+              </w:rPr>
+            </w:pPr>
+            <w:r>
+              <w:rPr>
+                <w:sz w:val="24"/>
+                <w:szCs w:val="24"/>
+                <w:lang w:val="vi-VN"/>
+              </w:rPr>
+              <w:t>achievementPerTotal</w:t>
+            </w:r>
+          </w:p>
+        </w:tc>
+        <w:tc>
+          <w:tcPr>
+            <w:tcW w:w="1432" w:type="dxa"/>
+          </w:tcPr>
+          <w:p>
+            <w:pPr>
+              <w:jc w:val="center"/>
+              <w:rPr>
+                <w:sz w:val="24"/>
+                <w:szCs w:val="24"/>
+                <w:lang w:val="vi-VN"/>
+              </w:rPr>
+            </w:pPr>
+            <w:r>
+              <w:rPr>
+                <w:sz w:val="24"/>
+                <w:szCs w:val="24"/>
+                <w:lang w:val="vi-VN"/>
+              </w:rPr>
+              <w:t>double</w:t>
+            </w:r>
+          </w:p>
+        </w:tc>
+        <w:tc>
+          <w:tcPr>
+            <w:tcW w:w="1153" w:type="dxa"/>
+          </w:tcPr>
+          <w:p>
+            <w:pPr>
+              <w:jc w:val="center"/>
+              <w:rPr>
+                <w:sz w:val="24"/>
+                <w:szCs w:val="24"/>
+                <w:lang w:val="vi-VN"/>
+              </w:rPr>
+            </w:pPr>
+          </w:p>
+        </w:tc>
+        <w:tc>
+          <w:tcPr>
+            <w:tcW w:w="1440" w:type="dxa"/>
+          </w:tcPr>
+          <w:p>
+            <w:pPr>
+              <w:jc w:val="center"/>
+              <w:rPr>
+                <w:sz w:val="24"/>
+                <w:szCs w:val="24"/>
+                <w:lang w:val="vi-VN"/>
+              </w:rPr>
+            </w:pPr>
+            <w:r>
+              <w:rPr>
+                <w:sz w:val="24"/>
+                <w:szCs w:val="24"/>
+                <w:lang w:val="vi-VN"/>
+              </w:rPr>
+              <w:t>0</w:t>
+            </w:r>
+          </w:p>
+        </w:tc>
+        <w:tc>
+          <w:tcPr>
+            <w:tcW w:w="1975" w:type="dxa"/>
+          </w:tcPr>
+          <w:p>
+            <w:pPr>
+              <w:jc w:val="center"/>
+              <w:rPr>
+                <w:sz w:val="24"/>
+                <w:szCs w:val="24"/>
+                <w:lang w:val="vi-VN"/>
+              </w:rPr>
+            </w:pPr>
+            <w:r>
+              <w:rPr>
+                <w:sz w:val="24"/>
+                <w:szCs w:val="24"/>
+                <w:lang w:val="vi-VN"/>
+              </w:rPr>
+              <w:t>Tỉ lệ Achievement</w:t>
+            </w:r>
+          </w:p>
+          <w:p>
+            <w:pPr>
+              <w:jc w:val="center"/>
+              <w:rPr>
+                <w:sz w:val="24"/>
+                <w:szCs w:val="24"/>
+                <w:lang w:val="vi-VN"/>
+              </w:rPr>
+            </w:pPr>
+            <w:r>
+              <w:rPr>
+                <w:sz w:val="24"/>
+                <w:szCs w:val="24"/>
+                <w:lang w:val="vi-VN"/>
+              </w:rPr>
+              <w:t>đã hoàn thành so</w:t>
+            </w:r>
+          </w:p>
+          <w:p>
+            <w:pPr>
+              <w:jc w:val="center"/>
+              <w:rPr>
+                <w:b/>
+                <w:bCs/>
+                <w:sz w:val="24"/>
+                <w:szCs w:val="24"/>
+                <w:lang w:val="vi-VN"/>
+              </w:rPr>
+            </w:pPr>
+            <w:r>
+              <w:rPr>
+                <w:sz w:val="24"/>
+                <w:szCs w:val="24"/>
+                <w:lang w:val="vi-VN"/>
+              </w:rPr>
+              <w:t>với tổng Achievement</w:t>
+            </w:r>
+          </w:p>
+        </w:tc>
+      </w:tr>
+    </w:tbl>
+    <w:p>
+      <w:pPr>
+        <w:rPr>
+          <w:lang w:val="vi-VN"/>
+        </w:rPr>
+      </w:pPr>
+    </w:p>
+    <w:tbl>
+      <w:tblPr>
+        <w:tblStyle w:val="TableGrid"/>
+        <w:tblW w:w="0" w:type="auto"/>
+        <w:tblLook w:val="04A0" w:firstRow="1" w:lastRow="0" w:firstColumn="1" w:lastColumn="0" w:noHBand="0" w:noVBand="1"/>
+      </w:tblPr>
+      <w:tblGrid>
+        <w:gridCol w:w="568"/>
+        <w:gridCol w:w="2782"/>
+        <w:gridCol w:w="1432"/>
+        <w:gridCol w:w="1153"/>
+        <w:gridCol w:w="1440"/>
+        <w:gridCol w:w="1975"/>
+      </w:tblGrid>
+      <w:tr>
+        <w:trPr>
+          <w:trHeight w:val="547"/>
+        </w:trPr>
+        <w:tc>
+          <w:tcPr>
+            <w:tcW w:w="9350" w:type="dxa"/>
+            <w:gridSpan w:val="6"/>
+          </w:tcPr>
+          <w:p>
+            <w:pPr>
+              <w:jc w:val="center"/>
+              <w:rPr>
+                <w:b/>
+                <w:bCs/>
+                <w:sz w:val="28"/>
+                <w:szCs w:val="28"/>
+                <w:lang w:val="vi-VN"/>
+              </w:rPr>
+            </w:pPr>
+            <w:r>
+              <w:rPr>
+                <w:b/>
+                <w:bCs/>
+                <w:sz w:val="28"/>
+                <w:szCs w:val="28"/>
+                <w:lang w:val="vi-VN"/>
+              </w:rPr>
+              <w:t xml:space="preserve">Danh Sách Các Thuộc Tính Kiểu Dữ Liệu </w:t>
+            </w:r>
+            <w:r>
+              <w:rPr>
+                <w:b/>
+                <w:bCs/>
+                <w:sz w:val="28"/>
+                <w:szCs w:val="28"/>
+                <w:lang w:val="vi-VN"/>
+              </w:rPr>
+              <w:t>Boolean</w:t>
+            </w:r>
+          </w:p>
+        </w:tc>
+      </w:tr>
+      <w:tr>
+        <w:tc>
+          <w:tcPr>
+            <w:tcW w:w="568" w:type="dxa"/>
+          </w:tcPr>
+          <w:p>
+            <w:pPr>
+              <w:jc w:val="center"/>
+              <w:rPr>
+                <w:b/>
+                <w:bCs/>
+                <w:sz w:val="24"/>
+                <w:szCs w:val="24"/>
+                <w:lang w:val="vi-VN"/>
+              </w:rPr>
+            </w:pPr>
+            <w:r>
+              <w:rPr>
+                <w:b/>
+                <w:bCs/>
+                <w:sz w:val="24"/>
+                <w:szCs w:val="24"/>
+                <w:lang w:val="vi-VN"/>
+              </w:rPr>
+              <w:t>STT</w:t>
+            </w:r>
+          </w:p>
+        </w:tc>
+        <w:tc>
+          <w:tcPr>
+            <w:tcW w:w="2782" w:type="dxa"/>
+          </w:tcPr>
+          <w:p>
+            <w:pPr>
+              <w:jc w:val="center"/>
+              <w:rPr>
+                <w:b/>
+                <w:bCs/>
+                <w:sz w:val="24"/>
+                <w:szCs w:val="24"/>
+                <w:lang w:val="vi-VN"/>
+              </w:rPr>
+            </w:pPr>
+            <w:r>
+              <w:rPr>
+                <w:b/>
+                <w:bCs/>
+                <w:sz w:val="24"/>
+                <w:szCs w:val="24"/>
+                <w:lang w:val="vi-VN"/>
+              </w:rPr>
+              <w:t>Thuộc Tính</w:t>
+            </w:r>
+          </w:p>
+        </w:tc>
+        <w:tc>
+          <w:tcPr>
+            <w:tcW w:w="1432" w:type="dxa"/>
+          </w:tcPr>
+          <w:p>
+            <w:pPr>
+              <w:jc w:val="center"/>
+              <w:rPr>
+                <w:b/>
+                <w:bCs/>
+                <w:sz w:val="24"/>
+                <w:szCs w:val="24"/>
+                <w:lang w:val="vi-VN"/>
+              </w:rPr>
+            </w:pPr>
+            <w:r>
+              <w:rPr>
+                <w:b/>
+                <w:bCs/>
+                <w:sz w:val="24"/>
+                <w:szCs w:val="24"/>
+                <w:lang w:val="vi-VN"/>
+              </w:rPr>
+              <w:t>Kiểu</w:t>
+            </w:r>
+          </w:p>
+        </w:tc>
+        <w:tc>
+          <w:tcPr>
+            <w:tcW w:w="1153" w:type="dxa"/>
+          </w:tcPr>
+          <w:p>
+            <w:pPr>
+              <w:jc w:val="center"/>
+              <w:rPr>
+                <w:b/>
+                <w:bCs/>
+                <w:sz w:val="24"/>
+                <w:szCs w:val="24"/>
+                <w:lang w:val="vi-VN"/>
+              </w:rPr>
+            </w:pPr>
+            <w:r>
+              <w:rPr>
+                <w:b/>
+                <w:bCs/>
+                <w:sz w:val="24"/>
+                <w:szCs w:val="24"/>
+                <w:lang w:val="vi-VN"/>
+              </w:rPr>
+              <w:t>Ràng Buộc</w:t>
+            </w:r>
+          </w:p>
+        </w:tc>
+        <w:tc>
+          <w:tcPr>
+            <w:tcW w:w="1440" w:type="dxa"/>
+          </w:tcPr>
+          <w:p>
+            <w:pPr>
+              <w:jc w:val="center"/>
+              <w:rPr>
+                <w:b/>
+                <w:bCs/>
+                <w:sz w:val="24"/>
+                <w:szCs w:val="24"/>
+                <w:lang w:val="vi-VN"/>
+              </w:rPr>
+            </w:pPr>
+            <w:r>
+              <w:rPr>
+                <w:b/>
+                <w:bCs/>
+                <w:sz w:val="24"/>
+                <w:szCs w:val="24"/>
+                <w:lang w:val="vi-VN"/>
+              </w:rPr>
+              <w:t>Giá Trị Khởi Động</w:t>
+            </w:r>
+          </w:p>
+        </w:tc>
+        <w:tc>
+          <w:tcPr>
+            <w:tcW w:w="1975" w:type="dxa"/>
+          </w:tcPr>
+          <w:p>
+            <w:pPr>
+              <w:jc w:val="center"/>
+              <w:rPr>
+                <w:b/>
+                <w:bCs/>
+                <w:sz w:val="24"/>
+                <w:szCs w:val="24"/>
+                <w:lang w:val="vi-VN"/>
+              </w:rPr>
+            </w:pPr>
+            <w:r>
+              <w:rPr>
+                <w:b/>
+                <w:bCs/>
+                <w:sz w:val="24"/>
+                <w:szCs w:val="24"/>
+                <w:lang w:val="vi-VN"/>
+              </w:rPr>
+              <w:t>Ghi Chú</w:t>
+            </w:r>
+          </w:p>
+        </w:tc>
+      </w:tr>
+      <w:tr>
+        <w:tc>
+          <w:tcPr>
+            <w:tcW w:w="568" w:type="dxa"/>
+          </w:tcPr>
+          <w:p>
+            <w:pPr>
+              <w:jc w:val="center"/>
+              <w:rPr>
+                <w:sz w:val="24"/>
+                <w:szCs w:val="24"/>
+                <w:lang w:val="vi-VN"/>
+              </w:rPr>
+            </w:pPr>
+            <w:r>
+              <w:rPr>
+                <w:sz w:val="24"/>
+                <w:szCs w:val="24"/>
+                <w:lang w:val="vi-VN"/>
+              </w:rPr>
+              <w:lastRenderedPageBreak/>
+              <w:t>1</w:t>
+            </w:r>
+          </w:p>
+        </w:tc>
+        <w:tc>
+          <w:tcPr>
+            <w:tcW w:w="2782" w:type="dxa"/>
+          </w:tcPr>
+          <w:p>
+            <w:pPr>
+              <w:jc w:val="center"/>
+              <w:rPr>
+                <w:sz w:val="24"/>
+                <w:szCs w:val="24"/>
+                <w:lang w:val="vi-VN"/>
+              </w:rPr>
+            </w:pPr>
+            <w:r>
+              <w:rPr>
+                <w:sz w:val="24"/>
+                <w:szCs w:val="24"/>
+                <w:lang w:val="vi-VN"/>
+              </w:rPr>
+              <w:t>achievementStatus</w:t>
+            </w:r>
+          </w:p>
+        </w:tc>
+        <w:tc>
+          <w:tcPr>
+            <w:tcW w:w="1432" w:type="dxa"/>
+          </w:tcPr>
+          <w:p>
+            <w:pPr>
+              <w:jc w:val="center"/>
+              <w:rPr>
+                <w:sz w:val="24"/>
+                <w:szCs w:val="24"/>
+                <w:lang w:val="vi-VN"/>
+              </w:rPr>
+            </w:pPr>
+            <w:r>
+              <w:rPr>
+                <w:sz w:val="24"/>
+                <w:szCs w:val="24"/>
+                <w:lang w:val="vi-VN"/>
+              </w:rPr>
+              <w:t>boolean</w:t>
+            </w:r>
+          </w:p>
+        </w:tc>
+        <w:tc>
+          <w:tcPr>
+            <w:tcW w:w="1153" w:type="dxa"/>
+          </w:tcPr>
+          <w:p>
+            <w:pPr>
+              <w:jc w:val="center"/>
+              <w:rPr>
+                <w:sz w:val="24"/>
+                <w:szCs w:val="24"/>
+                <w:lang w:val="vi-VN"/>
+              </w:rPr>
+            </w:pPr>
+          </w:p>
+        </w:tc>
+        <w:tc>
+          <w:tcPr>
+            <w:tcW w:w="1440" w:type="dxa"/>
+          </w:tcPr>
+          <w:p>
+            <w:pPr>
+              <w:jc w:val="center"/>
+              <w:rPr>
+                <w:sz w:val="24"/>
+                <w:szCs w:val="24"/>
+                <w:lang w:val="vi-VN"/>
+              </w:rPr>
+            </w:pPr>
+            <w:r>
+              <w:rPr>
+                <w:sz w:val="24"/>
+                <w:szCs w:val="24"/>
+                <w:lang w:val="vi-VN"/>
+              </w:rPr>
+              <w:t>0</w:t>
+            </w:r>
+          </w:p>
+        </w:tc>
+        <w:tc>
+          <w:tcPr>
+            <w:tcW w:w="1975" w:type="dxa"/>
+          </w:tcPr>
+          <w:p>
+            <w:pPr>
+              <w:jc w:val="center"/>
+              <w:rPr>
+                <w:sz w:val="24"/>
+                <w:szCs w:val="24"/>
+                <w:lang w:val="vi-VN"/>
+              </w:rPr>
+            </w:pPr>
+            <w:r>
+              <w:rPr>
+                <w:sz w:val="24"/>
+                <w:szCs w:val="24"/>
+                <w:lang w:val="vi-VN"/>
+              </w:rPr>
+              <w:t>0 : Chưa hoàn thành</w:t>
+            </w:r>
+          </w:p>
+          <w:p>
+            <w:pPr>
+              <w:jc w:val="center"/>
+              <w:rPr>
+                <w:b/>
+                <w:bCs/>
+                <w:sz w:val="24"/>
+                <w:szCs w:val="24"/>
+                <w:lang w:val="vi-VN"/>
+              </w:rPr>
+            </w:pPr>
+            <w:r>
+              <w:rPr>
+                <w:sz w:val="24"/>
+                <w:szCs w:val="24"/>
+                <w:lang w:val="vi-VN"/>
+              </w:rPr>
+              <w:t>1 : Đã hoàn thành</w:t>
+            </w:r>
+          </w:p>
+        </w:tc>
+      </w:tr>
+      <w:tr>
+        <w:tc>
+          <w:tcPr>
+            <w:tcW w:w="568" w:type="dxa"/>
+          </w:tcPr>
+          <w:p>
+            <w:pPr>
+              <w:jc w:val="center"/>
+              <w:rPr>
+                <w:sz w:val="24"/>
+                <w:szCs w:val="24"/>
+                <w:lang w:val="vi-VN"/>
+              </w:rPr>
+            </w:pPr>
+            <w:r>
+              <w:rPr>
+                <w:sz w:val="24"/>
+                <w:szCs w:val="24"/>
+                <w:lang w:val="vi-VN"/>
+              </w:rPr>
+              <w:t>2</w:t>
+            </w:r>
+          </w:p>
+        </w:tc>
+        <w:tc>
+          <w:tcPr>
+            <w:tcW w:w="2782" w:type="dxa"/>
+          </w:tcPr>
+          <w:p>
+            <w:pPr>
+              <w:jc w:val="center"/>
+              <w:rPr>
+                <w:sz w:val="24"/>
+                <w:szCs w:val="24"/>
+                <w:lang w:val="vi-VN"/>
+              </w:rPr>
+            </w:pPr>
+            <w:r>
+              <w:rPr>
+                <w:sz w:val="24"/>
+                <w:szCs w:val="24"/>
+                <w:lang w:val="vi-VN"/>
+              </w:rPr>
+              <w:t>shareStatus</w:t>
+            </w:r>
+          </w:p>
+        </w:tc>
+        <w:tc>
+          <w:tcPr>
+            <w:tcW w:w="1432" w:type="dxa"/>
+          </w:tcPr>
+          <w:p>
+            <w:pPr>
+              <w:jc w:val="center"/>
+              <w:rPr>
+                <w:sz w:val="24"/>
+                <w:szCs w:val="24"/>
+                <w:lang w:val="vi-VN"/>
+              </w:rPr>
+            </w:pPr>
+            <w:r>
+              <w:rPr>
+                <w:sz w:val="24"/>
+                <w:szCs w:val="24"/>
+                <w:lang w:val="vi-VN"/>
+              </w:rPr>
+              <w:t>boolean</w:t>
+            </w:r>
+          </w:p>
+        </w:tc>
+        <w:tc>
+          <w:tcPr>
+            <w:tcW w:w="1153" w:type="dxa"/>
+          </w:tcPr>
+          <w:p>
+            <w:pPr>
+              <w:jc w:val="center"/>
+              <w:rPr>
+                <w:sz w:val="24"/>
+                <w:szCs w:val="24"/>
+                <w:lang w:val="vi-VN"/>
+              </w:rPr>
+            </w:pPr>
+          </w:p>
+        </w:tc>
+        <w:tc>
+          <w:tcPr>
+            <w:tcW w:w="1440" w:type="dxa"/>
+          </w:tcPr>
+          <w:p>
+            <w:pPr>
+              <w:jc w:val="center"/>
+              <w:rPr>
+                <w:sz w:val="24"/>
+                <w:szCs w:val="24"/>
+                <w:lang w:val="vi-VN"/>
+              </w:rPr>
+            </w:pPr>
+            <w:r>
+              <w:rPr>
+                <w:sz w:val="24"/>
+                <w:szCs w:val="24"/>
+                <w:lang w:val="vi-VN"/>
+              </w:rPr>
+              <w:t>0</w:t>
+            </w:r>
+          </w:p>
+        </w:tc>
+        <w:tc>
+          <w:tcPr>
+            <w:tcW w:w="1975" w:type="dxa"/>
+          </w:tcPr>
+          <w:p>
+            <w:pPr>
+              <w:jc w:val="center"/>
+              <w:rPr>
+                <w:sz w:val="24"/>
+                <w:szCs w:val="24"/>
+                <w:lang w:val="vi-VN"/>
+              </w:rPr>
+            </w:pPr>
+            <w:r>
+              <w:rPr>
+                <w:sz w:val="24"/>
+                <w:szCs w:val="24"/>
+                <w:lang w:val="vi-VN"/>
+              </w:rPr>
+              <w:t>0 :Chưa share</w:t>
+            </w:r>
+          </w:p>
+          <w:p>
+            <w:pPr>
+              <w:jc w:val="center"/>
+              <w:rPr>
+                <w:sz w:val="24"/>
+                <w:szCs w:val="24"/>
+                <w:lang w:val="vi-VN"/>
+              </w:rPr>
+            </w:pPr>
+            <w:r>
+              <w:rPr>
+                <w:sz w:val="24"/>
+                <w:szCs w:val="24"/>
+                <w:lang w:val="vi-VN"/>
+              </w:rPr>
+              <w:t>1 : Đã share</w:t>
+            </w:r>
+          </w:p>
+        </w:tc>
+      </w:tr>
+    </w:tbl>
+    <w:p>
+      <w:pPr>
+        <w:rPr>
+          <w:lang w:val="vi-VN"/>
+        </w:rPr>
+      </w:pPr>
+    </w:p>
+    <w:p>
+      <w:pPr>
+        <w:rPr>
+          <w:lang w:val="vi-VN"/>
+        </w:rPr>
+      </w:pPr>
+    </w:p>
+    <w:tbl>
+      <w:tblPr>
+        <w:tblStyle w:val="TableGrid"/>
+        <w:tblW w:w="0" w:type="auto"/>
+        <w:tblLook w:val="04A0" w:firstRow="1" w:lastRow="0" w:firstColumn="1" w:lastColumn="0" w:noHBand="0" w:noVBand="1"/>
+      </w:tblPr>
+      <w:tblGrid>
         <w:gridCol w:w="592"/>
         <w:gridCol w:w="3132"/>
         <w:gridCol w:w="2094"/>
@@ -3721,7 +4659,6 @@
                 <w:szCs w:val="24"/>
                 <w:lang w:val="vi-VN"/>
               </w:rPr>
-              <w:lastRenderedPageBreak/>
               <w:t>4</w:t>
             </w:r>
           </w:p>
@@ -5314,6 +6251,7 @@
                 <w:szCs w:val="24"/>
                 <w:lang w:val="vi-VN"/>
               </w:rPr>
+              <w:lastRenderedPageBreak/>
               <w:t>STT</w:t>
             </w:r>
           </w:p>
@@ -5885,7 +6823,6 @@
               <w:rPr>
                 <w:lang w:val="vi-VN"/>
               </w:rPr>
-              <w:lastRenderedPageBreak/>
               <w:t>5</w:t>
             </w:r>
           </w:p>
@@ -6865,6 +7802,7 @@
                 <w:szCs w:val="24"/>
                 <w:lang w:val="vi-VN"/>
               </w:rPr>
+              <w:lastRenderedPageBreak/>
               <w:t>4</w:t>
             </w:r>
           </w:p>
@@ -7533,7 +8471,6 @@
                 <w:szCs w:val="24"/>
                 <w:lang w:val="vi-VN"/>
               </w:rPr>
-              <w:lastRenderedPageBreak/>
               <w:t>8</w:t>
             </w:r>
           </w:p>
@@ -8977,6 +9914,104 @@
       </w:tblBorders>
     </w:tblPr>
   </w:style>
+  <w:style w:type="character" w:styleId="CommentReference">
+    <w:name w:val="annotation reference"/>
+    <w:basedOn w:val="DefaultParagraphFont"/>
+    <w:uiPriority w:val="99"/>
+    <w:semiHidden/>
+    <w:unhideWhenUsed/>
+    <w:rsid w:val="00790BD9"/>
+    <w:rPr>
+      <w:sz w:val="16"/>
+      <w:szCs w:val="16"/>
+    </w:rPr>
+  </w:style>
+  <w:style w:type="paragraph" w:styleId="CommentText">
+    <w:name w:val="annotation text"/>
+    <w:basedOn w:val="Normal"/>
+    <w:link w:val="CommentTextChar"/>
+    <w:uiPriority w:val="99"/>
+    <w:semiHidden/>
+    <w:unhideWhenUsed/>
+    <w:rsid w:val="00790BD9"/>
+    <w:pPr>
+      <w:spacing w:line="240" w:lineRule="auto"/>
+    </w:pPr>
+    <w:rPr>
+      <w:sz w:val="20"/>
+      <w:szCs w:val="20"/>
+    </w:rPr>
+  </w:style>
+  <w:style w:type="character" w:customStyle="1" w:styleId="CommentTextChar">
+    <w:name w:val="Comment Text Char"/>
+    <w:basedOn w:val="DefaultParagraphFont"/>
+    <w:link w:val="CommentText"/>
+    <w:uiPriority w:val="99"/>
+    <w:semiHidden/>
+    <w:rsid w:val="00790BD9"/>
+    <w:rPr>
+      <w:sz w:val="20"/>
+      <w:szCs w:val="20"/>
+    </w:rPr>
+  </w:style>
+  <w:style w:type="paragraph" w:styleId="CommentSubject">
+    <w:name w:val="annotation subject"/>
+    <w:basedOn w:val="CommentText"/>
+    <w:next w:val="CommentText"/>
+    <w:link w:val="CommentSubjectChar"/>
+    <w:uiPriority w:val="99"/>
+    <w:semiHidden/>
+    <w:unhideWhenUsed/>
+    <w:rsid w:val="00790BD9"/>
+    <w:rPr>
+      <w:b/>
+      <w:bCs/>
+    </w:rPr>
+  </w:style>
+  <w:style w:type="character" w:customStyle="1" w:styleId="CommentSubjectChar">
+    <w:name w:val="Comment Subject Char"/>
+    <w:basedOn w:val="CommentTextChar"/>
+    <w:link w:val="CommentSubject"/>
+    <w:uiPriority w:val="99"/>
+    <w:semiHidden/>
+    <w:rsid w:val="00790BD9"/>
+    <w:rPr>
+      <w:b/>
+      <w:bCs/>
+      <w:sz w:val="20"/>
+      <w:szCs w:val="20"/>
+    </w:rPr>
+  </w:style>
+  <w:style w:type="paragraph" w:styleId="BalloonText">
+    <w:name w:val="Balloon Text"/>
+    <w:basedOn w:val="Normal"/>
+    <w:link w:val="BalloonTextChar"/>
+    <w:uiPriority w:val="99"/>
+    <w:semiHidden/>
+    <w:unhideWhenUsed/>
+    <w:rsid w:val="00790BD9"/>
+    <w:pPr>
+      <w:spacing w:after="0" w:line="240" w:lineRule="auto"/>
+    </w:pPr>
+    <w:rPr>
+      <w:rFonts w:ascii="Segoe UI" w:hAnsi="Segoe UI" w:cs="Segoe UI"/>
+      <w:sz w:val="18"/>
+      <w:szCs w:val="18"/>
+    </w:rPr>
+  </w:style>
+  <w:style w:type="character" w:customStyle="1" w:styleId="BalloonTextChar">
+    <w:name w:val="Balloon Text Char"/>
+    <w:basedOn w:val="DefaultParagraphFont"/>
+    <w:link w:val="BalloonText"/>
+    <w:uiPriority w:val="99"/>
+    <w:semiHidden/>
+    <w:rsid w:val="00790BD9"/>
+    <w:rPr>
+      <w:rFonts w:ascii="Segoe UI" w:hAnsi="Segoe UI" w:cs="Segoe UI"/>
+      <w:sz w:val="18"/>
+      <w:szCs w:val="18"/>
+    </w:rPr>
+  </w:style>
 </w:styles>
 </file>
 

</xml_diff>